<commit_message>
Updated forms matching booking prices
</commit_message>
<xml_diff>
--- a/doc/MC3-conference-forms/MC3 Strzelecki Formularz opłat bankowych Konferencja.docx
+++ b/doc/MC3-conference-forms/MC3 Strzelecki Formularz opłat bankowych Konferencja.docx
@@ -24,8 +24,6 @@
         </w:rPr>
         <w:t>1.09.2012</w:t>
       </w:r>
-      <w:bookmarkStart w:id="0" w:name="_GoBack"/>
-      <w:bookmarkEnd w:id="0"/>
     </w:p>
     <w:p>
       <w:pPr>
@@ -233,7 +231,7 @@
                 </w:ffData>
               </w:fldChar>
             </w:r>
-            <w:bookmarkStart w:id="1" w:name="Wybór8"/>
+            <w:bookmarkStart w:id="0" w:name="Wybór8"/>
             <w:r>
               <w:rPr>
                 <w:rFonts w:ascii="Arial" w:hAnsi="Arial" w:cs="Arial"/>
@@ -254,7 +252,7 @@
               </w:rPr>
               <w:fldChar w:fldCharType="end"/>
             </w:r>
-            <w:bookmarkEnd w:id="1"/>
+            <w:bookmarkEnd w:id="0"/>
             <w:r>
               <w:rPr>
                 <w:rFonts w:ascii="Arial" w:hAnsi="Arial" w:cs="Arial"/>
@@ -331,14 +329,14 @@
               </w:rPr>
               <w:t>Kwota:</w:t>
             </w:r>
-            <w:bookmarkStart w:id="2" w:name="Tekst2"/>
+            <w:bookmarkStart w:id="1" w:name="Tekst2"/>
             <w:r>
               <w:rPr>
                 <w:rFonts w:ascii="Arial" w:hAnsi="Arial" w:cs="Arial"/>
               </w:rPr>
               <w:t xml:space="preserve"> </w:t>
             </w:r>
-            <w:bookmarkEnd w:id="2"/>
+            <w:bookmarkEnd w:id="1"/>
             <w:r>
               <w:rPr>
                 <w:rFonts w:ascii="Arial" w:hAnsi="Arial" w:cs="Arial"/>
@@ -1512,7 +1510,16 @@
                 <w:rFonts w:ascii="Arial" w:hAnsi="Arial" w:cs="Arial"/>
                 <w:b/>
               </w:rPr>
-              <w:t>15.09.2012</w:t>
+              <w:t>14</w:t>
+            </w:r>
+            <w:bookmarkStart w:id="2" w:name="_GoBack"/>
+            <w:bookmarkEnd w:id="2"/>
+            <w:r>
+              <w:rPr>
+                <w:rFonts w:ascii="Arial" w:hAnsi="Arial" w:cs="Arial"/>
+                <w:b/>
+              </w:rPr>
+              <w:t>.09.2012</w:t>
             </w:r>
           </w:p>
         </w:tc>
@@ -1842,6 +1849,7 @@
   <w:style w:type="character" w:default="1" w:styleId="Domylnaczcionkaakapitu">
     <w:name w:val="Default Paragraph Font"/>
     <w:uiPriority w:val="1"/>
+    <w:semiHidden/>
     <w:unhideWhenUsed/>
   </w:style>
   <w:style w:type="table" w:default="1" w:styleId="Standardowy">

</xml_diff>